<commit_message>
new flyer and wa und telegram links git add . .. exit
</commit_message>
<xml_diff>
--- a/flyer.docx
+++ b/flyer.docx
@@ -23,7 +23,7 @@
         <mc:AlternateContent>
           <mc:Choice Requires="wps">
             <w:drawing>
-              <wp:anchor distT="0" distB="0" distL="114300" distR="114300" simplePos="0" relativeHeight="251704320" behindDoc="0" locked="0" layoutInCell="1" allowOverlap="1" wp14:anchorId="2DFCA1FC" wp14:editId="1A909ACE">
+              <wp:anchor distT="0" distB="0" distL="114300" distR="114300" simplePos="0" relativeHeight="251704320" behindDoc="0" locked="0" layoutInCell="1" allowOverlap="1" wp14:anchorId="2DFCA1FC" wp14:editId="20C6A130">
                 <wp:simplePos x="0" y="0"/>
                 <wp:positionH relativeFrom="column">
                   <wp:posOffset>1593215</wp:posOffset>
@@ -214,7 +214,7 @@
           </w14:shadow>
         </w:rPr>
         <w:drawing>
-          <wp:anchor distT="0" distB="0" distL="114300" distR="114300" simplePos="0" relativeHeight="251665407" behindDoc="1" locked="0" layoutInCell="1" allowOverlap="1" wp14:anchorId="2B1A3849" wp14:editId="1EC9801A">
+          <wp:anchor distT="0" distB="0" distL="114300" distR="114300" simplePos="0" relativeHeight="251665407" behindDoc="1" locked="0" layoutInCell="1" allowOverlap="1" wp14:anchorId="2B1A3849" wp14:editId="58EC3BEF">
             <wp:simplePos x="0" y="0"/>
             <wp:positionH relativeFrom="column">
               <wp:posOffset>-923437</wp:posOffset>
@@ -237,7 +237,7 @@
                     <pic:cNvPicPr/>
                   </pic:nvPicPr>
                   <pic:blipFill>
-                    <a:blip r:embed="rId6">
+                    <a:blip r:embed="rId7">
                       <a:extLst>
                         <a:ext uri="{28A0092B-C50C-407E-A947-70E740481C1C}">
                           <a14:useLocalDpi xmlns:a14="http://schemas.microsoft.com/office/drawing/2010/main" val="0"/>
@@ -476,16 +476,16 @@
           <w:sz w:val="36"/>
         </w:rPr>
         <w:drawing>
-          <wp:anchor distT="0" distB="0" distL="114300" distR="114300" simplePos="0" relativeHeight="251686912" behindDoc="0" locked="0" layoutInCell="1" allowOverlap="1" wp14:anchorId="53F07956" wp14:editId="30AEE0C9">
+          <wp:anchor distT="0" distB="0" distL="114300" distR="114300" simplePos="0" relativeHeight="251686912" behindDoc="0" locked="0" layoutInCell="1" allowOverlap="1" wp14:anchorId="53F07956" wp14:editId="719525F4">
             <wp:simplePos x="0" y="0"/>
             <wp:positionH relativeFrom="column">
-              <wp:posOffset>1676504</wp:posOffset>
+              <wp:posOffset>1676400</wp:posOffset>
             </wp:positionH>
             <wp:positionV relativeFrom="paragraph">
-              <wp:posOffset>105322</wp:posOffset>
+              <wp:posOffset>24848</wp:posOffset>
             </wp:positionV>
-            <wp:extent cx="3042965" cy="913189"/>
-            <wp:effectExtent l="38100" t="12700" r="5080" b="52070"/>
+            <wp:extent cx="3042920" cy="913130"/>
+            <wp:effectExtent l="50800" t="12700" r="5080" b="52070"/>
             <wp:wrapNone/>
             <wp:docPr id="23" name="Picture 23"/>
             <wp:cNvGraphicFramePr>
@@ -499,7 +499,7 @@
                     <pic:cNvPicPr/>
                   </pic:nvPicPr>
                   <pic:blipFill>
-                    <a:blip r:embed="rId7" cstate="print">
+                    <a:blip r:embed="rId8" cstate="print">
                       <a:extLst>
                         <a:ext uri="{28A0092B-C50C-407E-A947-70E740481C1C}">
                           <a14:useLocalDpi xmlns:a14="http://schemas.microsoft.com/office/drawing/2010/main" val="0"/>
@@ -513,7 +513,7 @@
                   <pic:spPr>
                     <a:xfrm>
                       <a:off x="0" y="0"/>
-                      <a:ext cx="3042965" cy="913189"/>
+                      <a:ext cx="3042920" cy="913130"/>
                     </a:xfrm>
                     <a:prstGeom prst="rect">
                       <a:avLst/>
@@ -568,193 +568,350 @@
     </w:p>
     <w:p>
       <w:pPr>
-        <w:jc w:val="center"/>
-        <w:rPr>
-          <w:rFonts w:cstheme="minorHAnsi"/>
+        <w:rPr>
+          <w:rFonts w:cstheme="minorHAnsi"/>
+          <w:i/>
           <w:sz w:val="32"/>
         </w:rPr>
       </w:pPr>
     </w:p>
     <w:p>
       <w:pPr>
-        <w:jc w:val="center"/>
-        <w:rPr>
-          <w:rFonts w:cstheme="minorHAnsi"/>
-          <w:i/>
-          <w:sz w:val="32"/>
+        <w:rPr>
+          <w:rFonts w:cstheme="minorHAnsi"/>
+          <w:sz w:val="28"/>
+        </w:rPr>
+      </w:pPr>
+      <w:r>
+        <w:rPr>
+          <w:rFonts w:cstheme="minorHAnsi"/>
+          <w:noProof/>
+          <w:color w:val="FF0000"/>
+          <w:sz w:val="36"/>
+          <w:rtl/>
+          <w:lang w:val="fa-IR" w:bidi="fa-IR"/>
+        </w:rPr>
+        <mc:AlternateContent>
+          <mc:Choice Requires="wps">
+            <w:drawing>
+              <wp:anchor distT="0" distB="0" distL="114300" distR="114300" simplePos="0" relativeHeight="251740160" behindDoc="0" locked="0" layoutInCell="1" allowOverlap="1" wp14:anchorId="58025BCD" wp14:editId="79AD8F7A">
+                <wp:simplePos x="0" y="0"/>
+                <wp:positionH relativeFrom="column">
+                  <wp:posOffset>-30519</wp:posOffset>
+                </wp:positionH>
+                <wp:positionV relativeFrom="paragraph">
+                  <wp:posOffset>99695</wp:posOffset>
+                </wp:positionV>
+                <wp:extent cx="6551629" cy="1592580"/>
+                <wp:effectExtent l="0" t="0" r="0" b="0"/>
+                <wp:wrapNone/>
+                <wp:docPr id="41" name="Text Box 41"/>
+                <wp:cNvGraphicFramePr/>
+                <a:graphic xmlns:a="http://schemas.openxmlformats.org/drawingml/2006/main">
+                  <a:graphicData uri="http://schemas.microsoft.com/office/word/2010/wordprocessingShape">
+                    <wps:wsp>
+                      <wps:cNvSpPr txBox="1"/>
+                      <wps:spPr>
+                        <a:xfrm>
+                          <a:off x="0" y="0"/>
+                          <a:ext cx="6551629" cy="1592580"/>
+                        </a:xfrm>
+                        <a:prstGeom prst="rect">
+                          <a:avLst/>
+                        </a:prstGeom>
+                        <a:noFill/>
+                        <a:ln w="6350">
+                          <a:noFill/>
+                        </a:ln>
+                      </wps:spPr>
+                      <wps:txbx>
+                        <w:txbxContent>
+                          <w:p>
+                            <w:pPr>
+                              <w:jc w:val="center"/>
+                              <w:rPr>
+                                <w:rFonts w:cstheme="minorHAnsi"/>
+                                <w:i/>
+                                <w:color w:val="FF0000"/>
+                                <w:sz w:val="32"/>
+                              </w:rPr>
+                            </w:pPr>
+                            <w:r>
+                              <w:rPr>
+                                <w:rFonts w:cstheme="minorHAnsi"/>
+                                <w:i/>
+                                <w:color w:val="FF0000"/>
+                                <w:sz w:val="32"/>
+                              </w:rPr>
+                              <w:t>Sie bestellen, wir liefern.</w:t>
+                            </w:r>
+                          </w:p>
+                          <w:p>
+                            <w:pPr>
+                              <w:spacing w:line="276" w:lineRule="auto"/>
+                              <w:jc w:val="center"/>
+                              <w:rPr>
+                                <w:rFonts w:cstheme="minorHAnsi"/>
+                                <w:b/>
+                                <w:sz w:val="36"/>
+                              </w:rPr>
+                            </w:pPr>
+                            <w:r>
+                              <w:rPr>
+                                <w:rFonts w:cstheme="minorHAnsi"/>
+                                <w:b/>
+                                <w:sz w:val="36"/>
+                              </w:rPr>
+                              <w:t>Dein neue</w:t>
+                            </w:r>
+                            <w:r>
+                              <w:rPr>
+                                <w:rFonts w:cstheme="minorHAnsi"/>
+                                <w:b/>
+                                <w:sz w:val="36"/>
+                              </w:rPr>
+                              <w:t>s</w:t>
+                            </w:r>
+                            <w:r>
+                              <w:rPr>
+                                <w:rFonts w:cstheme="minorHAnsi"/>
+                                <w:b/>
+                                <w:sz w:val="36"/>
+                              </w:rPr>
+                              <w:t xml:space="preserve"> Lieferservice ist da!</w:t>
+                            </w:r>
+                          </w:p>
+                          <w:p>
+                            <w:pPr>
+                              <w:jc w:val="center"/>
+                              <w:rPr>
+                                <w:rFonts w:cstheme="minorHAnsi"/>
+                                <w:sz w:val="28"/>
+                              </w:rPr>
+                            </w:pPr>
+                            <w:r>
+                              <w:rPr>
+                                <w:rFonts w:cstheme="minorHAnsi"/>
+                                <w:sz w:val="28"/>
+                              </w:rPr>
+                              <w:t xml:space="preserve">Wir bieten </w:t>
+                            </w:r>
+                            <w:r>
+                              <w:rPr>
+                                <w:rFonts w:cstheme="minorHAnsi"/>
+                                <w:b/>
+                                <w:sz w:val="28"/>
+                              </w:rPr>
+                              <w:t>Lieferung</w:t>
+                            </w:r>
+                            <w:r>
+                              <w:rPr>
+                                <w:rFonts w:cstheme="minorHAnsi"/>
+                                <w:sz w:val="28"/>
+                              </w:rPr>
+                              <w:t xml:space="preserve"> von jeglicher Art </w:t>
+                            </w:r>
+                            <w:r>
+                              <w:rPr>
+                                <w:rFonts w:cstheme="minorHAnsi"/>
+                                <w:b/>
+                                <w:sz w:val="28"/>
+                              </w:rPr>
+                              <w:t>Orientalischer Lebensmittel</w:t>
+                            </w:r>
+                            <w:r>
+                              <w:rPr>
+                                <w:rFonts w:cstheme="minorHAnsi"/>
+                                <w:sz w:val="28"/>
+                              </w:rPr>
+                              <w:t xml:space="preserve"> an wie Reis, Tee, Kaffee, Gewürze und Kräuter, Brot, Getreide Früchte &amp; Nüsse, Eingelegtes Gemüse, Fertiggerichte, und vieles mehr!</w:t>
+                            </w:r>
+                          </w:p>
+                        </w:txbxContent>
+                      </wps:txbx>
+                      <wps:bodyPr rot="0" spcFirstLastPara="0" vertOverflow="overflow" horzOverflow="overflow" vert="horz" wrap="square" lIns="91440" tIns="45720" rIns="91440" bIns="45720" numCol="1" spcCol="0" rtlCol="0" fromWordArt="0" anchor="t" anchorCtr="0" forceAA="0" compatLnSpc="1">
+                        <a:prstTxWarp prst="textNoShape">
+                          <a:avLst/>
+                        </a:prstTxWarp>
+                        <a:noAutofit/>
+                      </wps:bodyPr>
+                    </wps:wsp>
+                  </a:graphicData>
+                </a:graphic>
+                <wp14:sizeRelH relativeFrom="margin">
+                  <wp14:pctWidth>0</wp14:pctWidth>
+                </wp14:sizeRelH>
+                <wp14:sizeRelV relativeFrom="margin">
+                  <wp14:pctHeight>0</wp14:pctHeight>
+                </wp14:sizeRelV>
+              </wp:anchor>
+            </w:drawing>
+          </mc:Choice>
+          <mc:Fallback>
+            <w:pict>
+              <v:shapetype w14:anchorId="58025BCD" id="_x0000_t202" coordsize="21600,21600" o:spt="202" path="m,l,21600r21600,l21600,xe">
+                <v:stroke joinstyle="miter"/>
+                <v:path gradientshapeok="t" o:connecttype="rect"/>
+              </v:shapetype>
+              <v:shape id="Text Box 41" o:spid="_x0000_s1027" type="#_x0000_t202" style="position:absolute;margin-left:-2.4pt;margin-top:7.85pt;width:515.9pt;height:125.4pt;z-index:251740160;visibility:visible;mso-wrap-style:square;mso-width-percent:0;mso-height-percent:0;mso-wrap-distance-left:9pt;mso-wrap-distance-top:0;mso-wrap-distance-right:9pt;mso-wrap-distance-bottom:0;mso-position-horizontal:absolute;mso-position-horizontal-relative:text;mso-position-vertical:absolute;mso-position-vertical-relative:text;mso-width-percent:0;mso-height-percent:0;mso-width-relative:margin;mso-height-relative:margin;v-text-anchor:top" o:gfxdata="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" filled="f" stroked="f" strokeweight=".5pt">
+                <v:textbox>
+                  <w:txbxContent>
+                    <w:p>
+                      <w:pPr>
+                        <w:jc w:val="center"/>
+                        <w:rPr>
+                          <w:rFonts w:cstheme="minorHAnsi"/>
+                          <w:i/>
+                          <w:color w:val="FF0000"/>
+                          <w:sz w:val="32"/>
+                        </w:rPr>
+                      </w:pPr>
+                      <w:r>
+                        <w:rPr>
+                          <w:rFonts w:cstheme="minorHAnsi"/>
+                          <w:i/>
+                          <w:color w:val="FF0000"/>
+                          <w:sz w:val="32"/>
+                        </w:rPr>
+                        <w:t>Sie bestellen, wir liefern.</w:t>
+                      </w:r>
+                    </w:p>
+                    <w:p>
+                      <w:pPr>
+                        <w:spacing w:line="276" w:lineRule="auto"/>
+                        <w:jc w:val="center"/>
+                        <w:rPr>
+                          <w:rFonts w:cstheme="minorHAnsi"/>
+                          <w:b/>
+                          <w:sz w:val="36"/>
+                        </w:rPr>
+                      </w:pPr>
+                      <w:r>
+                        <w:rPr>
+                          <w:rFonts w:cstheme="minorHAnsi"/>
+                          <w:b/>
+                          <w:sz w:val="36"/>
+                        </w:rPr>
+                        <w:t>Dein neue</w:t>
+                      </w:r>
+                      <w:r>
+                        <w:rPr>
+                          <w:rFonts w:cstheme="minorHAnsi"/>
+                          <w:b/>
+                          <w:sz w:val="36"/>
+                        </w:rPr>
+                        <w:t>s</w:t>
+                      </w:r>
+                      <w:r>
+                        <w:rPr>
+                          <w:rFonts w:cstheme="minorHAnsi"/>
+                          <w:b/>
+                          <w:sz w:val="36"/>
+                        </w:rPr>
+                        <w:t xml:space="preserve"> Lieferservice ist da!</w:t>
+                      </w:r>
+                    </w:p>
+                    <w:p>
+                      <w:pPr>
+                        <w:jc w:val="center"/>
+                        <w:rPr>
+                          <w:rFonts w:cstheme="minorHAnsi"/>
+                          <w:sz w:val="28"/>
+                        </w:rPr>
+                      </w:pPr>
+                      <w:r>
+                        <w:rPr>
+                          <w:rFonts w:cstheme="minorHAnsi"/>
+                          <w:sz w:val="28"/>
+                        </w:rPr>
+                        <w:t xml:space="preserve">Wir bieten </w:t>
+                      </w:r>
+                      <w:r>
+                        <w:rPr>
+                          <w:rFonts w:cstheme="minorHAnsi"/>
+                          <w:b/>
+                          <w:sz w:val="28"/>
+                        </w:rPr>
+                        <w:t>Lieferung</w:t>
+                      </w:r>
+                      <w:r>
+                        <w:rPr>
+                          <w:rFonts w:cstheme="minorHAnsi"/>
+                          <w:sz w:val="28"/>
+                        </w:rPr>
+                        <w:t xml:space="preserve"> von jeglicher Art </w:t>
+                      </w:r>
+                      <w:r>
+                        <w:rPr>
+                          <w:rFonts w:cstheme="minorHAnsi"/>
+                          <w:b/>
+                          <w:sz w:val="28"/>
+                        </w:rPr>
+                        <w:t>Orientalischer Lebensmittel</w:t>
+                      </w:r>
+                      <w:r>
+                        <w:rPr>
+                          <w:rFonts w:cstheme="minorHAnsi"/>
+                          <w:sz w:val="28"/>
+                        </w:rPr>
+                        <w:t xml:space="preserve"> an wie Reis, Tee, Kaffee, Gewürze und Kräuter, Brot, Getreide Früchte &amp; Nüsse, Eingelegtes Gemüse, Fertiggerichte, und vieles mehr!</w:t>
+                      </w:r>
+                    </w:p>
+                  </w:txbxContent>
+                </v:textbox>
+              </v:shape>
+            </w:pict>
+          </mc:Fallback>
+        </mc:AlternateContent>
+      </w:r>
+    </w:p>
+    <w:p>
+      <w:pPr>
+        <w:rPr>
+          <w:rFonts w:cstheme="minorHAnsi"/>
+          <w:sz w:val="28"/>
         </w:rPr>
       </w:pPr>
     </w:p>
     <w:p>
       <w:pPr>
-        <w:jc w:val="center"/>
-        <w:rPr>
-          <w:rFonts w:cstheme="minorHAnsi"/>
-          <w:i/>
-          <w:color w:val="FF0000"/>
-          <w:sz w:val="32"/>
+        <w:rPr>
+          <w:rFonts w:cstheme="minorHAnsi"/>
+          <w:sz w:val="28"/>
         </w:rPr>
       </w:pPr>
-      <w:r>
-        <w:rPr>
-          <w:rFonts w:cstheme="minorHAnsi"/>
-          <w:i/>
-          <w:color w:val="FF0000"/>
-          <w:sz w:val="32"/>
-        </w:rPr>
-        <w:t xml:space="preserve">Sie </w:t>
-      </w:r>
-      <w:r>
-        <w:rPr>
-          <w:rFonts w:cstheme="minorHAnsi"/>
-          <w:i/>
-          <w:color w:val="FF0000"/>
-          <w:sz w:val="32"/>
-        </w:rPr>
-        <w:t>b</w:t>
-      </w:r>
-      <w:r>
-        <w:rPr>
-          <w:rFonts w:cstheme="minorHAnsi"/>
-          <w:i/>
-          <w:color w:val="FF0000"/>
-          <w:sz w:val="32"/>
-        </w:rPr>
-        <w:t>estellen, wir liefern</w:t>
-      </w:r>
-      <w:r>
-        <w:rPr>
-          <w:rFonts w:cstheme="minorHAnsi"/>
-          <w:i/>
-          <w:color w:val="FF0000"/>
-          <w:sz w:val="32"/>
-        </w:rPr>
-        <w:t>.</w:t>
-      </w:r>
     </w:p>
     <w:p>
       <w:pPr>
-        <w:spacing w:line="276" w:lineRule="auto"/>
-        <w:jc w:val="center"/>
-        <w:rPr>
-          <w:rFonts w:cstheme="minorHAnsi"/>
-          <w:b/>
-          <w:sz w:val="36"/>
+        <w:rPr>
+          <w:rFonts w:cstheme="minorHAnsi"/>
+          <w:sz w:val="28"/>
         </w:rPr>
       </w:pPr>
-      <w:r>
-        <w:rPr>
-          <w:rFonts w:cstheme="minorHAnsi"/>
-          <w:b/>
-          <w:sz w:val="36"/>
-        </w:rPr>
-        <w:t>Dein neue</w:t>
-      </w:r>
-      <w:r>
-        <w:rPr>
-          <w:rFonts w:cstheme="minorHAnsi"/>
-          <w:b/>
-          <w:sz w:val="36"/>
-        </w:rPr>
-        <w:t>s</w:t>
-      </w:r>
-      <w:r>
-        <w:rPr>
-          <w:rFonts w:cstheme="minorHAnsi"/>
-          <w:b/>
-          <w:sz w:val="36"/>
-        </w:rPr>
-        <w:t xml:space="preserve"> Lieferservice ist da</w:t>
-      </w:r>
-      <w:r>
-        <w:rPr>
-          <w:rFonts w:cstheme="minorHAnsi"/>
-          <w:b/>
-          <w:sz w:val="36"/>
-        </w:rPr>
-        <w:t>!</w:t>
-      </w:r>
     </w:p>
     <w:p>
       <w:pPr>
-        <w:jc w:val="center"/>
         <w:rPr>
           <w:rFonts w:cstheme="minorHAnsi"/>
           <w:sz w:val="28"/>
         </w:rPr>
       </w:pPr>
-      <w:r>
-        <w:rPr>
-          <w:rFonts w:cstheme="minorHAnsi"/>
-          <w:sz w:val="28"/>
-        </w:rPr>
-        <w:t>Wir bi</w:t>
-      </w:r>
-      <w:r>
-        <w:rPr>
-          <w:rFonts w:cstheme="minorHAnsi"/>
-          <w:sz w:val="28"/>
-        </w:rPr>
-        <w:t>e</w:t>
-      </w:r>
-      <w:r>
-        <w:rPr>
-          <w:rFonts w:cstheme="minorHAnsi"/>
-          <w:sz w:val="28"/>
-        </w:rPr>
-        <w:t xml:space="preserve">ten </w:t>
-      </w:r>
-      <w:r>
-        <w:rPr>
-          <w:rFonts w:cstheme="minorHAnsi"/>
-          <w:b/>
-          <w:sz w:val="28"/>
-        </w:rPr>
-        <w:t>Lieferung</w:t>
-      </w:r>
-      <w:r>
-        <w:rPr>
-          <w:rFonts w:cstheme="minorHAnsi"/>
-          <w:sz w:val="28"/>
-        </w:rPr>
-        <w:t xml:space="preserve"> von jeglicher Art </w:t>
-      </w:r>
-      <w:r>
-        <w:rPr>
-          <w:rFonts w:cstheme="minorHAnsi"/>
-          <w:b/>
-          <w:sz w:val="28"/>
-        </w:rPr>
-        <w:t>Orientalischer Lebensmittel</w:t>
-      </w:r>
-      <w:r>
-        <w:rPr>
-          <w:rFonts w:cstheme="minorHAnsi"/>
-          <w:sz w:val="28"/>
-        </w:rPr>
-        <w:t xml:space="preserve"> an</w:t>
-      </w:r>
-      <w:r>
-        <w:rPr>
-          <w:rFonts w:cstheme="minorHAnsi"/>
-          <w:sz w:val="28"/>
-        </w:rPr>
-        <w:t xml:space="preserve"> wie Reis, Tee</w:t>
-      </w:r>
-      <w:r>
-        <w:rPr>
-          <w:rFonts w:cstheme="minorHAnsi"/>
-          <w:sz w:val="28"/>
-        </w:rPr>
-        <w:t>,</w:t>
-      </w:r>
-      <w:r>
-        <w:rPr>
-          <w:rFonts w:cstheme="minorHAnsi"/>
-          <w:sz w:val="28"/>
-        </w:rPr>
-        <w:t xml:space="preserve"> Kaffee, Gewürze und Kräuter, Brot, Getreide Früchte &amp; Nüsse, Eingelegtes Gemüse, Fertiggerichte, und vieles mehr!</w:t>
-      </w:r>
+    </w:p>
+    <w:p>
+      <w:pPr>
+        <w:rPr>
+          <w:rFonts w:cstheme="minorHAnsi"/>
+          <w:sz w:val="28"/>
+        </w:rPr>
+      </w:pPr>
+    </w:p>
+    <w:p>
+      <w:pPr>
+        <w:rPr>
+          <w:rFonts w:cstheme="minorHAnsi"/>
+          <w:sz w:val="28"/>
+        </w:rPr>
+      </w:pPr>
     </w:p>
     <w:p>
       <w:pPr>
@@ -793,7 +950,7 @@
                     <pic:cNvPicPr/>
                   </pic:nvPicPr>
                   <pic:blipFill>
-                    <a:blip r:embed="rId8">
+                    <a:blip r:embed="rId9">
                       <a:alphaModFix amt="44000"/>
                       <a:extLst>
                         <a:ext uri="{BEBA8EAE-BF5A-486C-A8C5-ECC9F3942E4B}">
@@ -3002,6 +3159,8 @@
           </w14:textOutline>
         </w:rPr>
       </w:pPr>
+      <w:bookmarkStart w:id="0" w:name="_GoBack"/>
+      <w:bookmarkEnd w:id="0"/>
       <w:r>
         <w:rPr>
           <w:rFonts w:cstheme="minorHAnsi"/>
@@ -3155,16 +3314,7 @@
           <w:rFonts w:cstheme="minorHAnsi"/>
           <w:color w:val="000000" w:themeColor="text1"/>
         </w:rPr>
-        <w:t>estm</w:t>
-      </w:r>
-      <w:bookmarkStart w:id="0" w:name="_GoBack"/>
-      <w:bookmarkEnd w:id="0"/>
-      <w:r>
-        <w:rPr>
-          <w:rFonts w:cstheme="minorHAnsi"/>
-          <w:color w:val="000000" w:themeColor="text1"/>
-        </w:rPr>
-        <w:t>öglichen Preis</w:t>
+        <w:t>estmöglichen Preis</w:t>
       </w:r>
       <w:r>
         <w:rPr>
@@ -3219,7 +3369,7 @@
                     <pic:cNvPicPr/>
                   </pic:nvPicPr>
                   <pic:blipFill>
-                    <a:blip r:embed="rId9" cstate="print">
+                    <a:blip r:embed="rId10" cstate="print">
                       <a:extLst>
                         <a:ext uri="{28A0092B-C50C-407E-A947-70E740481C1C}">
                           <a14:useLocalDpi xmlns:a14="http://schemas.microsoft.com/office/drawing/2010/main" val="0"/>
@@ -3718,7 +3868,7 @@
                               </w:rPr>
                               <w:t xml:space="preserve">Web: </w:t>
                             </w:r>
-                            <w:hyperlink r:id="rId10" w:history="1">
+                            <w:hyperlink r:id="rId11" w:history="1">
                               <w:r>
                                 <w:rPr>
                                   <w:rStyle w:val="Hyperlink"/>
@@ -3776,7 +3926,7 @@
           </mc:Choice>
           <mc:Fallback>
             <w:pict>
-              <v:shape w14:anchorId="1C8130ED" id="Text Box 2" o:spid="_x0000_s1028" type="#_x0000_t202" style="position:absolute;left:0;text-align:left;margin-left:282.8pt;margin-top:92.35pt;width:235.35pt;height:87.85pt;z-index:251664382;visibility:visible;mso-wrap-style:square;mso-width-percent:0;mso-height-percent:0;mso-wrap-distance-left:9pt;mso-wrap-distance-top:0;mso-wrap-distance-right:9pt;mso-wrap-distance-bottom:0;mso-position-horizontal:absolute;mso-position-horizontal-relative:text;mso-position-vertical:absolute;mso-position-vertical-relative:text;mso-width-percent:0;mso-height-percent:0;mso-width-relative:margin;mso-height-relative:margin;v-text-anchor:top" o:gfxdata="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" filled="f" strokecolor="white [3212]" strokeweight=".5pt">
+              <v:shape w14:anchorId="1C8130ED" id="Text Box 2" o:spid="_x0000_s1029" type="#_x0000_t202" style="position:absolute;left:0;text-align:left;margin-left:282.8pt;margin-top:92.35pt;width:235.35pt;height:87.85pt;z-index:251664382;visibility:visible;mso-wrap-style:square;mso-width-percent:0;mso-height-percent:0;mso-wrap-distance-left:9pt;mso-wrap-distance-top:0;mso-wrap-distance-right:9pt;mso-wrap-distance-bottom:0;mso-position-horizontal:absolute;mso-position-horizontal-relative:text;mso-position-vertical:absolute;mso-position-vertical-relative:text;mso-width-percent:0;mso-height-percent:0;mso-width-relative:margin;mso-height-relative:margin;v-text-anchor:top" o:gfxdata="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" filled="f" strokecolor="white [3212]" strokeweight=".5pt">
                 <v:textbox>
                   <w:txbxContent>
                     <w:p>
@@ -3916,19 +4066,9 @@
                           <w:sz w:val="20"/>
                           <w:szCs w:val="20"/>
                         </w:rPr>
-                        <w:t>Web:</w:t>
+                        <w:t xml:space="preserve">Web: </w:t>
                       </w:r>
-                      <w:bookmarkStart w:id="1" w:name="_GoBack"/>
-                      <w:bookmarkEnd w:id="1"/>
-                      <w:r>
-                        <w:rPr>
-                          <w:rFonts w:cstheme="minorHAnsi"/>
-                          <w:sz w:val="20"/>
-                          <w:szCs w:val="20"/>
-                        </w:rPr>
-                        <w:t xml:space="preserve"> </w:t>
-                      </w:r>
-                      <w:hyperlink r:id="rId11" w:history="1">
+                      <w:hyperlink r:id="rId12" w:history="1">
                         <w:r>
                           <w:rPr>
                             <w:rStyle w:val="Hyperlink"/>
@@ -4000,7 +4140,7 @@
                     <pic:cNvPicPr/>
                   </pic:nvPicPr>
                   <pic:blipFill>
-                    <a:blip r:embed="rId12" cstate="print">
+                    <a:blip r:embed="rId13" cstate="print">
                       <a:extLst>
                         <a:ext uri="{28A0092B-C50C-407E-A947-70E740481C1C}">
                           <a14:useLocalDpi xmlns:a14="http://schemas.microsoft.com/office/drawing/2010/main" val="0"/>
@@ -4067,7 +4207,7 @@
                     <pic:cNvPicPr/>
                   </pic:nvPicPr>
                   <pic:blipFill>
-                    <a:blip r:embed="rId13" cstate="print">
+                    <a:blip r:embed="rId14" cstate="print">
                       <a:extLst>
                         <a:ext uri="{28A0092B-C50C-407E-A947-70E740481C1C}">
                           <a14:useLocalDpi xmlns:a14="http://schemas.microsoft.com/office/drawing/2010/main" val="0"/>
@@ -4128,7 +4268,7 @@
                     <pic:cNvPicPr/>
                   </pic:nvPicPr>
                   <pic:blipFill>
-                    <a:blip r:embed="rId14" cstate="print">
+                    <a:blip r:embed="rId15" cstate="print">
                       <a:extLst>
                         <a:ext uri="{28A0092B-C50C-407E-A947-70E740481C1C}">
                           <a14:useLocalDpi xmlns:a14="http://schemas.microsoft.com/office/drawing/2010/main" val="0"/>
@@ -4195,7 +4335,7 @@
                     <pic:cNvPicPr/>
                   </pic:nvPicPr>
                   <pic:blipFill>
-                    <a:blip r:embed="rId15" cstate="print">
+                    <a:blip r:embed="rId16" cstate="print">
                       <a:extLst>
                         <a:ext uri="{28A0092B-C50C-407E-A947-70E740481C1C}">
                           <a14:useLocalDpi xmlns:a14="http://schemas.microsoft.com/office/drawing/2010/main" val="0"/>
@@ -4258,7 +4398,7 @@
                     <pic:cNvPicPr/>
                   </pic:nvPicPr>
                   <pic:blipFill>
-                    <a:blip r:embed="rId16" cstate="print">
+                    <a:blip r:embed="rId17" cstate="print">
                       <a:extLst>
                         <a:ext uri="{28A0092B-C50C-407E-A947-70E740481C1C}">
                           <a14:useLocalDpi xmlns:a14="http://schemas.microsoft.com/office/drawing/2010/main" val="0"/>
@@ -4356,7 +4496,7 @@
           <w:noProof/>
         </w:rPr>
         <w:drawing>
-          <wp:anchor distT="0" distB="0" distL="114300" distR="114300" simplePos="0" relativeHeight="251674624" behindDoc="0" locked="0" layoutInCell="1" allowOverlap="1" wp14:anchorId="28D18ACE" wp14:editId="204A2200">
+          <wp:anchor distT="0" distB="0" distL="114300" distR="114300" simplePos="0" relativeHeight="251674624" behindDoc="0" locked="0" layoutInCell="1" allowOverlap="1" wp14:anchorId="28D18ACE" wp14:editId="7811A952">
             <wp:simplePos x="0" y="0"/>
             <wp:positionH relativeFrom="column">
               <wp:posOffset>5328285</wp:posOffset>
@@ -4367,7 +4507,9 @@
             <wp:extent cx="207010" cy="207010"/>
             <wp:effectExtent l="0" t="0" r="0" b="0"/>
             <wp:wrapNone/>
-            <wp:docPr id="15" name="Picture 15"/>
+            <wp:docPr id="15" name="Picture 15">
+              <a:hlinkClick xmlns:a="http://schemas.openxmlformats.org/drawingml/2006/main" r:id="rId18"/>
+            </wp:docPr>
             <wp:cNvGraphicFramePr>
               <a:graphicFrameLocks xmlns:a="http://schemas.openxmlformats.org/drawingml/2006/main" noChangeAspect="1"/>
             </wp:cNvGraphicFramePr>
@@ -4375,11 +4517,13 @@
               <a:graphicData uri="http://schemas.openxmlformats.org/drawingml/2006/picture">
                 <pic:pic xmlns:pic="http://schemas.openxmlformats.org/drawingml/2006/picture">
                   <pic:nvPicPr>
-                    <pic:cNvPr id="6" name="whatsapp.png"/>
+                    <pic:cNvPr id="15" name="Picture 15">
+                      <a:hlinkClick r:id="rId18"/>
+                    </pic:cNvPr>
                     <pic:cNvPicPr/>
                   </pic:nvPicPr>
                   <pic:blipFill>
-                    <a:blip r:embed="rId17" cstate="print">
+                    <a:blip r:embed="rId19" cstate="print">
                       <a:extLst>
                         <a:ext uri="{28A0092B-C50C-407E-A947-70E740481C1C}">
                           <a14:useLocalDpi xmlns:a14="http://schemas.microsoft.com/office/drawing/2010/main" val="0"/>
@@ -4417,7 +4561,7 @@
           <w:noProof/>
         </w:rPr>
         <w:drawing>
-          <wp:anchor distT="0" distB="0" distL="114300" distR="114300" simplePos="0" relativeHeight="251666432" behindDoc="0" locked="0" layoutInCell="1" allowOverlap="1" wp14:anchorId="7DF848DD" wp14:editId="22543A0C">
+          <wp:anchor distT="0" distB="0" distL="114300" distR="114300" simplePos="0" relativeHeight="251666432" behindDoc="0" locked="0" layoutInCell="1" allowOverlap="1" wp14:anchorId="7DF848DD" wp14:editId="17FE685C">
             <wp:simplePos x="0" y="0"/>
             <wp:positionH relativeFrom="column">
               <wp:posOffset>4981497</wp:posOffset>
@@ -4428,7 +4572,9 @@
             <wp:extent cx="287655" cy="287655"/>
             <wp:effectExtent l="0" t="0" r="4445" b="4445"/>
             <wp:wrapNone/>
-            <wp:docPr id="7" name="Picture 7"/>
+            <wp:docPr id="7" name="Picture 7">
+              <a:hlinkClick xmlns:a="http://schemas.openxmlformats.org/drawingml/2006/main" r:id="rId20"/>
+            </wp:docPr>
             <wp:cNvGraphicFramePr>
               <a:graphicFrameLocks xmlns:a="http://schemas.openxmlformats.org/drawingml/2006/main" noChangeAspect="1"/>
             </wp:cNvGraphicFramePr>
@@ -4436,11 +4582,13 @@
               <a:graphicData uri="http://schemas.openxmlformats.org/drawingml/2006/picture">
                 <pic:pic xmlns:pic="http://schemas.openxmlformats.org/drawingml/2006/picture">
                   <pic:nvPicPr>
-                    <pic:cNvPr id="6" name="whatsapp.png"/>
+                    <pic:cNvPr id="7" name="Picture 7">
+                      <a:hlinkClick r:id="rId20"/>
+                    </pic:cNvPr>
                     <pic:cNvPicPr/>
                   </pic:nvPicPr>
                   <pic:blipFill>
-                    <a:blip r:embed="rId18" cstate="print">
+                    <a:blip r:embed="rId21" cstate="print">
                       <a:extLst>
                         <a:ext uri="{28A0092B-C50C-407E-A947-70E740481C1C}">
                           <a14:useLocalDpi xmlns:a14="http://schemas.microsoft.com/office/drawing/2010/main" val="0"/>
@@ -4744,7 +4892,7 @@
                     <pic:cNvPicPr/>
                   </pic:nvPicPr>
                   <pic:blipFill>
-                    <a:blip r:embed="rId19" cstate="print">
+                    <a:blip r:embed="rId22" cstate="print">
                       <a:extLst>
                         <a:ext uri="{28A0092B-C50C-407E-A947-70E740481C1C}">
                           <a14:useLocalDpi xmlns:a14="http://schemas.microsoft.com/office/drawing/2010/main" val="0"/>
@@ -4945,7 +5093,7 @@
                     <pic:cNvPicPr/>
                   </pic:nvPicPr>
                   <pic:blipFill>
-                    <a:blip r:embed="rId20" cstate="print">
+                    <a:blip r:embed="rId23" cstate="print">
                       <a:extLst>
                         <a:ext uri="{28A0092B-C50C-407E-A947-70E740481C1C}">
                           <a14:useLocalDpi xmlns:a14="http://schemas.microsoft.com/office/drawing/2010/main" val="0"/>
@@ -5007,7 +5155,7 @@
                     <pic:cNvPicPr/>
                   </pic:nvPicPr>
                   <pic:blipFill>
-                    <a:blip r:embed="rId21" cstate="print">
+                    <a:blip r:embed="rId24" cstate="print">
                       <a:extLst>
                         <a:ext uri="{28A0092B-C50C-407E-A947-70E740481C1C}">
                           <a14:useLocalDpi xmlns:a14="http://schemas.microsoft.com/office/drawing/2010/main" val="0"/>
@@ -5069,7 +5217,7 @@
                     <pic:cNvPicPr/>
                   </pic:nvPicPr>
                   <pic:blipFill>
-                    <a:blip r:embed="rId22" cstate="print">
+                    <a:blip r:embed="rId25" cstate="print">
                       <a:extLst>
                         <a:ext uri="{28A0092B-C50C-407E-A947-70E740481C1C}">
                           <a14:useLocalDpi xmlns:a14="http://schemas.microsoft.com/office/drawing/2010/main" val="0"/>
@@ -5132,7 +5280,7 @@
                     <pic:cNvPicPr/>
                   </pic:nvPicPr>
                   <pic:blipFill>
-                    <a:blip r:embed="rId23" cstate="print">
+                    <a:blip r:embed="rId26" cstate="print">
                       <a:extLst>
                         <a:ext uri="{28A0092B-C50C-407E-A947-70E740481C1C}">
                           <a14:useLocalDpi xmlns:a14="http://schemas.microsoft.com/office/drawing/2010/main" val="0"/>
@@ -5293,7 +5441,7 @@
                     <pic:cNvPicPr/>
                   </pic:nvPicPr>
                   <pic:blipFill>
-                    <a:blip r:embed="rId24" cstate="print">
+                    <a:blip r:embed="rId27" cstate="print">
                       <a:extLst>
                         <a:ext uri="{28A0092B-C50C-407E-A947-70E740481C1C}">
                           <a14:useLocalDpi xmlns:a14="http://schemas.microsoft.com/office/drawing/2010/main" val="0"/>
@@ -6195,4 +6343,16 @@
     </a:ext>
   </a:extLst>
 </a:theme>
+</file>
+
+<file path=customXml/item1.xml><?xml version="1.0" encoding="utf-8"?>
+<b:Sources xmlns:b="http://schemas.openxmlformats.org/officeDocument/2006/bibliography" xmlns="http://schemas.openxmlformats.org/officeDocument/2006/bibliography" SelectedStyle="/APASixthEditionOfficeOnline.xsl" StyleName="APA" Version="6"/>
+</file>
+
+<file path=customXml/itemProps1.xml><?xml version="1.0" encoding="utf-8"?>
+<ds:datastoreItem xmlns:ds="http://schemas.openxmlformats.org/officeDocument/2006/customXml" ds:itemID="{656DC185-64C0-4B45-A78E-B8DB624529FE}">
+  <ds:schemaRefs>
+    <ds:schemaRef ds:uri="http://schemas.openxmlformats.org/officeDocument/2006/bibliography"/>
+  </ds:schemaRefs>
+</ds:datastoreItem>
 </file>
</xml_diff>